<commit_message>
Remoção de ambiguidade em constantes
</commit_message>
<xml_diff>
--- a/Documentação/Software.docx
+++ b/Documentação/Software.docx
@@ -136,13 +136,13 @@
       </w:pPr>
       <w:r>
         <w:rPr>
-          <w:rFonts w:cstheme="minorHAnsi"/>
-          <w:b/>
-          <w:bCs/>
-          <w:sz w:val="24"/>
-          <w:szCs w:val="24"/>
-        </w:rPr>
-        <w:t>O software</w:t>
+          <w:rFonts w:ascii="Californian FB" w:hAnsi="Californian FB"/>
+          <w:b/>
+          <w:bCs/>
+          <w:sz w:val="24"/>
+          <w:szCs w:val="24"/>
+        </w:rPr>
+        <w:t>Casos de uso</w:t>
       </w:r>
     </w:p>
     <w:p>
@@ -151,20 +151,1269 @@
         <w:ind w:left="360"/>
         <w:rPr>
           <w:rFonts w:ascii="Californian FB" w:hAnsi="Californian FB"/>
-          <w:sz w:val="24"/>
-          <w:szCs w:val="24"/>
-        </w:rPr>
-      </w:pPr>
-      <w:r>
-        <w:rPr>
-          <w:rFonts w:cstheme="minorHAnsi"/>
-          <w:sz w:val="24"/>
-          <w:szCs w:val="24"/>
-        </w:rPr>
-        <w:t>Versão de android mínima: 5.0 Lollipop</w:t>
+          <w:b/>
+          <w:bCs/>
+          <w:sz w:val="24"/>
+          <w:szCs w:val="24"/>
+        </w:rPr>
+      </w:pPr>
+    </w:p>
+    <w:p>
+      <w:pPr>
+        <w:pStyle w:val="PargrafodaLista"/>
+        <w:numPr>
+          <w:ilvl w:val="1"/>
+          <w:numId w:val="1"/>
+        </w:numPr>
+        <w:rPr>
+          <w:rFonts w:ascii="Californian FB" w:hAnsi="Californian FB"/>
+          <w:b/>
+          <w:bCs/>
+          <w:sz w:val="24"/>
+          <w:szCs w:val="24"/>
+        </w:rPr>
+      </w:pPr>
+      <w:r>
+        <w:rPr>
+          <w:rFonts w:ascii="Californian FB" w:hAnsi="Californian FB"/>
+          <w:b/>
+          <w:bCs/>
+          <w:sz w:val="24"/>
+          <w:szCs w:val="24"/>
+        </w:rPr>
+        <w:t>Login</w:t>
+      </w:r>
+    </w:p>
+    <w:p>
+      <w:pPr>
+        <w:pStyle w:val="PargrafodaLista"/>
+        <w:numPr>
+          <w:ilvl w:val="2"/>
+          <w:numId w:val="1"/>
+        </w:numPr>
+        <w:rPr>
+          <w:rFonts w:ascii="Californian FB" w:hAnsi="Californian FB"/>
+          <w:b/>
+          <w:bCs/>
+          <w:sz w:val="24"/>
+          <w:szCs w:val="24"/>
+        </w:rPr>
+      </w:pPr>
+      <w:r>
+        <w:rPr>
+          <w:rFonts w:ascii="Californian FB" w:hAnsi="Californian FB"/>
+          <w:b/>
+          <w:bCs/>
+          <w:sz w:val="24"/>
+          <w:szCs w:val="24"/>
+        </w:rPr>
+        <w:t>Exibição da página de login.</w:t>
+      </w:r>
+    </w:p>
+    <w:p>
+      <w:pPr>
+        <w:pStyle w:val="PargrafodaLista"/>
+        <w:numPr>
+          <w:ilvl w:val="2"/>
+          <w:numId w:val="1"/>
+        </w:numPr>
+        <w:rPr>
+          <w:rFonts w:ascii="Californian FB" w:hAnsi="Californian FB"/>
+          <w:b/>
+          <w:bCs/>
+          <w:sz w:val="24"/>
+          <w:szCs w:val="24"/>
+        </w:rPr>
+      </w:pPr>
+      <w:r>
+        <w:rPr>
+          <w:rFonts w:ascii="Californian FB" w:hAnsi="Californian FB"/>
+          <w:b/>
+          <w:bCs/>
+          <w:sz w:val="24"/>
+          <w:szCs w:val="24"/>
+        </w:rPr>
+        <w:t xml:space="preserve">Usuário preenche os campos </w:t>
+      </w:r>
+      <w:r>
+        <w:rPr>
+          <w:rFonts w:ascii="Californian FB" w:hAnsi="Californian FB"/>
+          <w:b/>
+          <w:bCs/>
+          <w:sz w:val="24"/>
+          <w:szCs w:val="24"/>
+        </w:rPr>
+        <w:t>e solicita ao servidor o login.</w:t>
+      </w:r>
+    </w:p>
+    <w:p>
+      <w:pPr>
+        <w:pStyle w:val="PargrafodaLista"/>
+        <w:numPr>
+          <w:ilvl w:val="2"/>
+          <w:numId w:val="1"/>
+        </w:numPr>
+        <w:rPr>
+          <w:rFonts w:ascii="Californian FB" w:hAnsi="Californian FB"/>
+          <w:b/>
+          <w:bCs/>
+          <w:sz w:val="24"/>
+          <w:szCs w:val="24"/>
+        </w:rPr>
+      </w:pPr>
+      <w:r>
+        <w:rPr>
+          <w:rFonts w:ascii="Californian FB" w:hAnsi="Californian FB"/>
+          <w:b/>
+          <w:bCs/>
+          <w:sz w:val="24"/>
+          <w:szCs w:val="24"/>
+        </w:rPr>
+        <w:t>Servidor retorna o tipo de usuário (</w:t>
+      </w:r>
+      <w:proofErr w:type="spellStart"/>
+      <w:r>
+        <w:rPr>
+          <w:rFonts w:ascii="Californian FB" w:hAnsi="Californian FB"/>
+          <w:b/>
+          <w:bCs/>
+          <w:sz w:val="24"/>
+          <w:szCs w:val="24"/>
+        </w:rPr>
+        <w:t>adm</w:t>
+      </w:r>
+      <w:proofErr w:type="spellEnd"/>
+      <w:r>
+        <w:rPr>
+          <w:rFonts w:ascii="Californian FB" w:hAnsi="Californian FB"/>
+          <w:b/>
+          <w:bCs/>
+          <w:sz w:val="24"/>
+          <w:szCs w:val="24"/>
+        </w:rPr>
+        <w:t xml:space="preserve"> ou vendedor);</w:t>
+      </w:r>
+    </w:p>
+    <w:p>
+      <w:pPr>
+        <w:rPr>
+          <w:rFonts w:ascii="Californian FB" w:hAnsi="Californian FB"/>
+          <w:b/>
+          <w:bCs/>
+          <w:sz w:val="24"/>
+          <w:szCs w:val="24"/>
+        </w:rPr>
+      </w:pPr>
+    </w:p>
+    <w:p>
+      <w:pPr>
+        <w:pStyle w:val="PargrafodaLista"/>
+        <w:numPr>
+          <w:ilvl w:val="1"/>
+          <w:numId w:val="1"/>
+        </w:numPr>
+        <w:rPr>
+          <w:rFonts w:ascii="Californian FB" w:hAnsi="Californian FB"/>
+          <w:b/>
+          <w:bCs/>
+          <w:sz w:val="24"/>
+          <w:szCs w:val="24"/>
+        </w:rPr>
+      </w:pPr>
+      <w:r>
+        <w:rPr>
+          <w:rFonts w:ascii="Californian FB" w:hAnsi="Californian FB"/>
+          <w:b/>
+          <w:bCs/>
+          <w:sz w:val="24"/>
+          <w:szCs w:val="24"/>
+        </w:rPr>
+        <w:t>Login de ADM</w:t>
+      </w:r>
+    </w:p>
+    <w:p>
+      <w:pPr>
+        <w:pStyle w:val="PargrafodaLista"/>
+        <w:numPr>
+          <w:ilvl w:val="2"/>
+          <w:numId w:val="1"/>
+        </w:numPr>
+        <w:rPr>
+          <w:rFonts w:ascii="Californian FB" w:hAnsi="Californian FB"/>
+          <w:b/>
+          <w:bCs/>
+          <w:sz w:val="24"/>
+          <w:szCs w:val="24"/>
+        </w:rPr>
+      </w:pPr>
+      <w:r>
+        <w:rPr>
+          <w:rFonts w:ascii="Californian FB" w:hAnsi="Californian FB"/>
+          <w:b/>
+          <w:bCs/>
+          <w:sz w:val="24"/>
+          <w:szCs w:val="24"/>
+        </w:rPr>
+        <w:t xml:space="preserve"> Aplicativo exibe tela de opção, se o </w:t>
+      </w:r>
+      <w:proofErr w:type="spellStart"/>
+      <w:r>
+        <w:rPr>
+          <w:rFonts w:ascii="Californian FB" w:hAnsi="Californian FB"/>
+          <w:b/>
+          <w:bCs/>
+          <w:sz w:val="24"/>
+          <w:szCs w:val="24"/>
+        </w:rPr>
+        <w:t>adm</w:t>
+      </w:r>
+      <w:proofErr w:type="spellEnd"/>
+      <w:r>
+        <w:rPr>
+          <w:rFonts w:ascii="Californian FB" w:hAnsi="Californian FB"/>
+          <w:b/>
+          <w:bCs/>
+          <w:sz w:val="24"/>
+          <w:szCs w:val="24"/>
+        </w:rPr>
+        <w:t xml:space="preserve"> quer ir para tela de jogo ou para tela de gerenciamento.</w:t>
+      </w:r>
+    </w:p>
+    <w:p>
+      <w:pPr>
+        <w:pStyle w:val="PargrafodaLista"/>
+        <w:ind w:left="1224"/>
+        <w:rPr>
+          <w:rFonts w:ascii="Californian FB" w:hAnsi="Californian FB"/>
+          <w:b/>
+          <w:bCs/>
+          <w:sz w:val="24"/>
+          <w:szCs w:val="24"/>
+        </w:rPr>
+      </w:pPr>
+    </w:p>
+    <w:p>
+      <w:pPr>
+        <w:pStyle w:val="PargrafodaLista"/>
+        <w:numPr>
+          <w:ilvl w:val="1"/>
+          <w:numId w:val="1"/>
+        </w:numPr>
+        <w:rPr>
+          <w:rFonts w:ascii="Californian FB" w:hAnsi="Californian FB"/>
+          <w:b/>
+          <w:bCs/>
+          <w:sz w:val="24"/>
+          <w:szCs w:val="24"/>
+        </w:rPr>
+      </w:pPr>
+      <w:r>
+        <w:rPr>
+          <w:rFonts w:ascii="Californian FB" w:hAnsi="Californian FB"/>
+          <w:b/>
+          <w:bCs/>
+          <w:sz w:val="24"/>
+          <w:szCs w:val="24"/>
+        </w:rPr>
+        <w:t>Login de vendedor.</w:t>
       </w:r>
       <w:bookmarkStart w:id="0" w:name="_GoBack"/>
       <w:bookmarkEnd w:id="0"/>
+    </w:p>
+    <w:p>
+      <w:pPr>
+        <w:pStyle w:val="PargrafodaLista"/>
+        <w:numPr>
+          <w:ilvl w:val="2"/>
+          <w:numId w:val="1"/>
+        </w:numPr>
+        <w:rPr>
+          <w:rFonts w:ascii="Californian FB" w:hAnsi="Californian FB"/>
+          <w:b/>
+          <w:bCs/>
+          <w:sz w:val="24"/>
+          <w:szCs w:val="24"/>
+        </w:rPr>
+      </w:pPr>
+      <w:r>
+        <w:rPr>
+          <w:rFonts w:ascii="Californian FB" w:hAnsi="Californian FB"/>
+          <w:b/>
+          <w:bCs/>
+          <w:sz w:val="24"/>
+          <w:szCs w:val="24"/>
+        </w:rPr>
+        <w:t xml:space="preserve"> Aplicativo verifica se a máquina está </w:t>
+      </w:r>
+      <w:proofErr w:type="gramStart"/>
+      <w:r>
+        <w:rPr>
+          <w:rFonts w:ascii="Californian FB" w:hAnsi="Californian FB"/>
+          <w:b/>
+          <w:bCs/>
+          <w:sz w:val="24"/>
+          <w:szCs w:val="24"/>
+        </w:rPr>
+        <w:t>cadastrada(</w:t>
+      </w:r>
+      <w:proofErr w:type="gramEnd"/>
+      <w:r>
+        <w:rPr>
+          <w:rFonts w:ascii="Californian FB" w:hAnsi="Californian FB"/>
+          <w:b/>
+          <w:bCs/>
+          <w:sz w:val="24"/>
+          <w:szCs w:val="24"/>
+        </w:rPr>
+        <w:t>cliente deve ter isso);</w:t>
+      </w:r>
+    </w:p>
+    <w:p>
+      <w:pPr>
+        <w:pStyle w:val="PargrafodaLista"/>
+        <w:numPr>
+          <w:ilvl w:val="3"/>
+          <w:numId w:val="1"/>
+        </w:numPr>
+        <w:rPr>
+          <w:rFonts w:ascii="Californian FB" w:hAnsi="Californian FB"/>
+          <w:b/>
+          <w:bCs/>
+          <w:sz w:val="24"/>
+          <w:szCs w:val="24"/>
+        </w:rPr>
+      </w:pPr>
+      <w:r>
+        <w:rPr>
+          <w:rFonts w:ascii="Californian FB" w:hAnsi="Californian FB"/>
+          <w:b/>
+          <w:bCs/>
+          <w:sz w:val="24"/>
+          <w:szCs w:val="24"/>
+        </w:rPr>
+        <w:t>Se não solicita cadastrar máquina.</w:t>
+      </w:r>
+    </w:p>
+    <w:p>
+      <w:pPr>
+        <w:pStyle w:val="PargrafodaLista"/>
+        <w:numPr>
+          <w:ilvl w:val="2"/>
+          <w:numId w:val="1"/>
+        </w:numPr>
+        <w:rPr>
+          <w:rFonts w:ascii="Californian FB" w:hAnsi="Californian FB"/>
+          <w:b/>
+          <w:bCs/>
+          <w:sz w:val="24"/>
+          <w:szCs w:val="24"/>
+        </w:rPr>
+      </w:pPr>
+      <w:r>
+        <w:rPr>
+          <w:rFonts w:ascii="Californian FB" w:hAnsi="Californian FB"/>
+          <w:b/>
+          <w:bCs/>
+          <w:sz w:val="24"/>
+          <w:szCs w:val="24"/>
+        </w:rPr>
+        <w:t xml:space="preserve"> Exibe tela de </w:t>
+      </w:r>
+      <w:r>
+        <w:rPr>
+          <w:rFonts w:ascii="Californian FB" w:hAnsi="Californian FB"/>
+          <w:b/>
+          <w:bCs/>
+          <w:sz w:val="24"/>
+          <w:szCs w:val="24"/>
+        </w:rPr>
+        <w:t>opção gerenciamento de conta ou tela de aposta.</w:t>
+      </w:r>
+    </w:p>
+    <w:p>
+      <w:pPr>
+        <w:pStyle w:val="PargrafodaLista"/>
+        <w:ind w:left="792"/>
+        <w:rPr>
+          <w:rFonts w:ascii="Californian FB" w:hAnsi="Californian FB"/>
+          <w:b/>
+          <w:bCs/>
+          <w:sz w:val="24"/>
+          <w:szCs w:val="24"/>
+        </w:rPr>
+      </w:pPr>
+    </w:p>
+    <w:p>
+      <w:pPr>
+        <w:pStyle w:val="PargrafodaLista"/>
+        <w:numPr>
+          <w:ilvl w:val="1"/>
+          <w:numId w:val="1"/>
+        </w:numPr>
+        <w:rPr>
+          <w:rFonts w:ascii="Californian FB" w:hAnsi="Californian FB"/>
+          <w:b/>
+          <w:bCs/>
+          <w:sz w:val="24"/>
+          <w:szCs w:val="24"/>
+        </w:rPr>
+      </w:pPr>
+      <w:r>
+        <w:rPr>
+          <w:rFonts w:ascii="Californian FB" w:hAnsi="Californian FB"/>
+          <w:b/>
+          <w:bCs/>
+          <w:sz w:val="24"/>
+          <w:szCs w:val="24"/>
+        </w:rPr>
+        <w:t>Tela de gerenciamento de conta do ADM</w:t>
+      </w:r>
+    </w:p>
+    <w:p>
+      <w:pPr>
+        <w:pStyle w:val="PargrafodaLista"/>
+        <w:numPr>
+          <w:ilvl w:val="2"/>
+          <w:numId w:val="1"/>
+        </w:numPr>
+        <w:rPr>
+          <w:rFonts w:ascii="Californian FB" w:hAnsi="Californian FB"/>
+          <w:b/>
+          <w:bCs/>
+          <w:sz w:val="24"/>
+          <w:szCs w:val="24"/>
+        </w:rPr>
+      </w:pPr>
+      <w:r>
+        <w:rPr>
+          <w:rFonts w:ascii="Californian FB" w:hAnsi="Californian FB"/>
+          <w:b/>
+          <w:bCs/>
+          <w:sz w:val="24"/>
+          <w:szCs w:val="24"/>
+        </w:rPr>
+        <w:t>Cadastro de concurso</w:t>
+      </w:r>
+    </w:p>
+    <w:p>
+      <w:pPr>
+        <w:pStyle w:val="PargrafodaLista"/>
+        <w:numPr>
+          <w:ilvl w:val="3"/>
+          <w:numId w:val="1"/>
+        </w:numPr>
+        <w:rPr>
+          <w:rFonts w:ascii="Californian FB" w:hAnsi="Californian FB"/>
+          <w:b/>
+          <w:bCs/>
+          <w:sz w:val="24"/>
+          <w:szCs w:val="24"/>
+        </w:rPr>
+      </w:pPr>
+      <w:r>
+        <w:rPr>
+          <w:rFonts w:ascii="Californian FB" w:hAnsi="Californian FB"/>
+          <w:b/>
+          <w:bCs/>
+          <w:sz w:val="24"/>
+          <w:szCs w:val="24"/>
+        </w:rPr>
+        <w:t>Exibe tela de cadastro de concurso;</w:t>
+      </w:r>
+    </w:p>
+    <w:p>
+      <w:pPr>
+        <w:pStyle w:val="PargrafodaLista"/>
+        <w:numPr>
+          <w:ilvl w:val="3"/>
+          <w:numId w:val="1"/>
+        </w:numPr>
+        <w:rPr>
+          <w:rFonts w:ascii="Californian FB" w:hAnsi="Californian FB"/>
+          <w:b/>
+          <w:bCs/>
+          <w:sz w:val="24"/>
+          <w:szCs w:val="24"/>
+        </w:rPr>
+      </w:pPr>
+      <w:proofErr w:type="spellStart"/>
+      <w:r>
+        <w:rPr>
+          <w:rFonts w:ascii="Californian FB" w:hAnsi="Californian FB"/>
+          <w:b/>
+          <w:bCs/>
+          <w:sz w:val="24"/>
+          <w:szCs w:val="24"/>
+        </w:rPr>
+        <w:t>Adm</w:t>
+      </w:r>
+      <w:proofErr w:type="spellEnd"/>
+      <w:r>
+        <w:rPr>
+          <w:rFonts w:ascii="Californian FB" w:hAnsi="Californian FB"/>
+          <w:b/>
+          <w:bCs/>
+          <w:sz w:val="24"/>
+          <w:szCs w:val="24"/>
+        </w:rPr>
+        <w:t xml:space="preserve"> preenche tela de cadastro e solicita ao servidor cadastro de concurso (envia uma </w:t>
+      </w:r>
+      <w:proofErr w:type="spellStart"/>
+      <w:r>
+        <w:rPr>
+          <w:rFonts w:ascii="Californian FB" w:hAnsi="Californian FB"/>
+          <w:b/>
+          <w:bCs/>
+          <w:sz w:val="24"/>
+          <w:szCs w:val="24"/>
+        </w:rPr>
+        <w:t>string</w:t>
+      </w:r>
+      <w:proofErr w:type="spellEnd"/>
+      <w:r>
+        <w:rPr>
+          <w:rFonts w:ascii="Californian FB" w:hAnsi="Californian FB"/>
+          <w:b/>
+          <w:bCs/>
+          <w:sz w:val="24"/>
+          <w:szCs w:val="24"/>
+        </w:rPr>
+        <w:t xml:space="preserve"> com todos os dados necessários para o cadastro de um concurso).</w:t>
+      </w:r>
+    </w:p>
+    <w:p>
+      <w:pPr>
+        <w:pStyle w:val="PargrafodaLista"/>
+        <w:numPr>
+          <w:ilvl w:val="3"/>
+          <w:numId w:val="1"/>
+        </w:numPr>
+        <w:rPr>
+          <w:rFonts w:ascii="Californian FB" w:hAnsi="Californian FB"/>
+          <w:b/>
+          <w:bCs/>
+          <w:sz w:val="24"/>
+          <w:szCs w:val="24"/>
+        </w:rPr>
+      </w:pPr>
+    </w:p>
+    <w:p>
+      <w:pPr>
+        <w:pStyle w:val="PargrafodaLista"/>
+        <w:numPr>
+          <w:ilvl w:val="1"/>
+          <w:numId w:val="1"/>
+        </w:numPr>
+        <w:rPr>
+          <w:rFonts w:ascii="Californian FB" w:hAnsi="Californian FB"/>
+          <w:b/>
+          <w:bCs/>
+          <w:sz w:val="24"/>
+          <w:szCs w:val="24"/>
+        </w:rPr>
+      </w:pPr>
+    </w:p>
+    <w:p>
+      <w:pPr>
+        <w:pStyle w:val="PargrafodaLista"/>
+        <w:numPr>
+          <w:ilvl w:val="1"/>
+          <w:numId w:val="1"/>
+        </w:numPr>
+        <w:rPr>
+          <w:rFonts w:ascii="Californian FB" w:hAnsi="Californian FB"/>
+          <w:b/>
+          <w:bCs/>
+          <w:sz w:val="24"/>
+          <w:szCs w:val="24"/>
+        </w:rPr>
+      </w:pPr>
+    </w:p>
+    <w:p>
+      <w:pPr>
+        <w:pStyle w:val="PargrafodaLista"/>
+        <w:ind w:left="792"/>
+        <w:rPr>
+          <w:rFonts w:ascii="Californian FB" w:hAnsi="Californian FB"/>
+          <w:b/>
+          <w:bCs/>
+          <w:sz w:val="24"/>
+          <w:szCs w:val="24"/>
+        </w:rPr>
+      </w:pPr>
+    </w:p>
+    <w:p>
+      <w:pPr>
+        <w:pStyle w:val="PargrafodaLista"/>
+        <w:ind w:left="792"/>
+        <w:rPr>
+          <w:rFonts w:ascii="Californian FB" w:hAnsi="Californian FB"/>
+          <w:b/>
+          <w:bCs/>
+          <w:sz w:val="24"/>
+          <w:szCs w:val="24"/>
+        </w:rPr>
+      </w:pPr>
+    </w:p>
+    <w:p>
+      <w:pPr>
+        <w:pStyle w:val="PargrafodaLista"/>
+        <w:ind w:left="360"/>
+        <w:rPr>
+          <w:rFonts w:ascii="Californian FB" w:hAnsi="Californian FB"/>
+          <w:b/>
+          <w:bCs/>
+          <w:sz w:val="24"/>
+          <w:szCs w:val="24"/>
+        </w:rPr>
+      </w:pPr>
+    </w:p>
+    <w:p>
+      <w:pPr>
+        <w:pStyle w:val="PargrafodaLista"/>
+        <w:numPr>
+          <w:ilvl w:val="0"/>
+          <w:numId w:val="1"/>
+        </w:numPr>
+        <w:rPr>
+          <w:rFonts w:ascii="Californian FB" w:hAnsi="Californian FB"/>
+          <w:b/>
+          <w:bCs/>
+          <w:sz w:val="24"/>
+          <w:szCs w:val="24"/>
+        </w:rPr>
+      </w:pPr>
+      <w:r>
+        <w:rPr>
+          <w:rFonts w:cstheme="minorHAnsi"/>
+          <w:b/>
+          <w:bCs/>
+          <w:sz w:val="24"/>
+          <w:szCs w:val="24"/>
+        </w:rPr>
+        <w:t>O software</w:t>
+      </w:r>
+    </w:p>
+    <w:p>
+      <w:pPr>
+        <w:pStyle w:val="PargrafodaLista"/>
+        <w:ind w:left="360"/>
+        <w:rPr>
+          <w:rFonts w:cstheme="minorHAnsi"/>
+          <w:b/>
+          <w:bCs/>
+          <w:sz w:val="24"/>
+          <w:szCs w:val="24"/>
+        </w:rPr>
+      </w:pPr>
+    </w:p>
+    <w:p>
+      <w:pPr>
+        <w:pStyle w:val="PargrafodaLista"/>
+        <w:ind w:left="360"/>
+        <w:rPr>
+          <w:rFonts w:cstheme="minorHAnsi"/>
+          <w:sz w:val="24"/>
+          <w:szCs w:val="24"/>
+        </w:rPr>
+      </w:pPr>
+      <w:r>
+        <w:rPr>
+          <w:rFonts w:cstheme="minorHAnsi"/>
+          <w:sz w:val="24"/>
+          <w:szCs w:val="24"/>
+        </w:rPr>
+        <w:t xml:space="preserve">Versão de </w:t>
+      </w:r>
+      <w:proofErr w:type="spellStart"/>
+      <w:r>
+        <w:rPr>
+          <w:rFonts w:cstheme="minorHAnsi"/>
+          <w:sz w:val="24"/>
+          <w:szCs w:val="24"/>
+        </w:rPr>
+        <w:t>android</w:t>
+      </w:r>
+      <w:proofErr w:type="spellEnd"/>
+      <w:r>
+        <w:rPr>
+          <w:rFonts w:cstheme="minorHAnsi"/>
+          <w:sz w:val="24"/>
+          <w:szCs w:val="24"/>
+        </w:rPr>
+        <w:t xml:space="preserve"> mínima: 5.0 </w:t>
+      </w:r>
+      <w:proofErr w:type="spellStart"/>
+      <w:r>
+        <w:rPr>
+          <w:rFonts w:cstheme="minorHAnsi"/>
+          <w:sz w:val="24"/>
+          <w:szCs w:val="24"/>
+        </w:rPr>
+        <w:t>Lollipop</w:t>
+      </w:r>
+      <w:proofErr w:type="spellEnd"/>
+    </w:p>
+    <w:p>
+      <w:pPr>
+        <w:pStyle w:val="PargrafodaLista"/>
+        <w:ind w:left="360"/>
+        <w:rPr>
+          <w:rFonts w:cstheme="minorHAnsi"/>
+          <w:sz w:val="24"/>
+          <w:szCs w:val="24"/>
+        </w:rPr>
+      </w:pPr>
+      <w:r>
+        <w:rPr>
+          <w:rFonts w:cstheme="minorHAnsi"/>
+          <w:sz w:val="24"/>
+          <w:szCs w:val="24"/>
+        </w:rPr>
+        <w:t>Java: 12.0</w:t>
+      </w:r>
+    </w:p>
+    <w:p>
+      <w:pPr>
+        <w:pStyle w:val="PargrafodaLista"/>
+        <w:ind w:left="360"/>
+        <w:rPr>
+          <w:rFonts w:cstheme="minorHAnsi"/>
+          <w:sz w:val="24"/>
+          <w:szCs w:val="24"/>
+        </w:rPr>
+      </w:pPr>
+      <w:r>
+        <w:rPr>
+          <w:rFonts w:cstheme="minorHAnsi"/>
+          <w:sz w:val="24"/>
+          <w:szCs w:val="24"/>
+        </w:rPr>
+        <w:t>Android Studio: 3.4.2</w:t>
+      </w:r>
+    </w:p>
+    <w:p>
+      <w:pPr>
+        <w:pStyle w:val="PargrafodaLista"/>
+        <w:ind w:left="360"/>
+        <w:rPr>
+          <w:rFonts w:cstheme="minorHAnsi"/>
+          <w:sz w:val="24"/>
+          <w:szCs w:val="24"/>
+        </w:rPr>
+      </w:pPr>
+      <w:proofErr w:type="spellStart"/>
+      <w:r>
+        <w:rPr>
+          <w:rFonts w:cstheme="minorHAnsi"/>
+          <w:sz w:val="24"/>
+          <w:szCs w:val="24"/>
+        </w:rPr>
+        <w:t>Postgres</w:t>
+      </w:r>
+      <w:proofErr w:type="spellEnd"/>
+      <w:r>
+        <w:rPr>
+          <w:rFonts w:cstheme="minorHAnsi"/>
+          <w:sz w:val="24"/>
+          <w:szCs w:val="24"/>
+        </w:rPr>
+        <w:t>: 9.6.14-3</w:t>
+      </w:r>
+    </w:p>
+    <w:p>
+      <w:pPr>
+        <w:pStyle w:val="PargrafodaLista"/>
+        <w:ind w:left="360"/>
+        <w:rPr>
+          <w:rFonts w:cstheme="minorHAnsi"/>
+          <w:sz w:val="24"/>
+          <w:szCs w:val="24"/>
+        </w:rPr>
+      </w:pPr>
+      <w:proofErr w:type="spellStart"/>
+      <w:r>
+        <w:rPr>
+          <w:rFonts w:cstheme="minorHAnsi"/>
+          <w:sz w:val="24"/>
+          <w:szCs w:val="24"/>
+        </w:rPr>
+        <w:t>Postgres</w:t>
+      </w:r>
+      <w:proofErr w:type="spellEnd"/>
+      <w:r>
+        <w:rPr>
+          <w:rFonts w:cstheme="minorHAnsi"/>
+          <w:sz w:val="24"/>
+          <w:szCs w:val="24"/>
+        </w:rPr>
+        <w:t xml:space="preserve"> Drive de conexão com Java: 42.2.5</w:t>
+      </w:r>
+    </w:p>
+    <w:p>
+      <w:pPr>
+        <w:pStyle w:val="PargrafodaLista"/>
+        <w:ind w:left="360"/>
+        <w:rPr>
+          <w:rFonts w:ascii="Californian FB" w:hAnsi="Californian FB"/>
+          <w:b/>
+          <w:bCs/>
+          <w:sz w:val="24"/>
+          <w:szCs w:val="24"/>
+        </w:rPr>
+      </w:pPr>
+    </w:p>
+    <w:p>
+      <w:pPr>
+        <w:pStyle w:val="PargrafodaLista"/>
+        <w:numPr>
+          <w:ilvl w:val="1"/>
+          <w:numId w:val="1"/>
+        </w:numPr>
+        <w:rPr>
+          <w:rFonts w:ascii="Californian FB" w:hAnsi="Californian FB"/>
+          <w:b/>
+          <w:bCs/>
+          <w:sz w:val="24"/>
+          <w:szCs w:val="24"/>
+        </w:rPr>
+      </w:pPr>
+      <w:r>
+        <w:rPr>
+          <w:rFonts w:ascii="Californian FB" w:hAnsi="Californian FB"/>
+          <w:b/>
+          <w:bCs/>
+          <w:sz w:val="24"/>
+          <w:szCs w:val="24"/>
+        </w:rPr>
+        <w:t>A conexão</w:t>
+      </w:r>
+    </w:p>
+    <w:p>
+      <w:pPr>
+        <w:pStyle w:val="PargrafodaLista"/>
+        <w:ind w:left="792"/>
+        <w:rPr>
+          <w:rFonts w:ascii="Californian FB" w:hAnsi="Californian FB"/>
+          <w:b/>
+          <w:bCs/>
+          <w:sz w:val="24"/>
+          <w:szCs w:val="24"/>
+        </w:rPr>
+      </w:pPr>
+      <w:r>
+        <w:rPr>
+          <w:rFonts w:ascii="Californian FB" w:hAnsi="Californian FB"/>
+          <w:b/>
+          <w:bCs/>
+          <w:sz w:val="24"/>
+          <w:szCs w:val="24"/>
+        </w:rPr>
+        <w:lastRenderedPageBreak/>
+        <w:t>O tipo de conexão escolhida foi a TCP/IP.</w:t>
+      </w:r>
+    </w:p>
+    <w:p>
+      <w:pPr>
+        <w:pStyle w:val="PargrafodaLista"/>
+        <w:ind w:left="792"/>
+        <w:rPr>
+          <w:rFonts w:ascii="Californian FB" w:hAnsi="Californian FB"/>
+          <w:b/>
+          <w:bCs/>
+          <w:sz w:val="24"/>
+          <w:szCs w:val="24"/>
+        </w:rPr>
+      </w:pPr>
+    </w:p>
+    <w:p>
+      <w:pPr>
+        <w:pStyle w:val="PargrafodaLista"/>
+        <w:numPr>
+          <w:ilvl w:val="2"/>
+          <w:numId w:val="1"/>
+        </w:numPr>
+        <w:rPr>
+          <w:rFonts w:ascii="Californian FB" w:hAnsi="Californian FB"/>
+          <w:b/>
+          <w:bCs/>
+          <w:sz w:val="24"/>
+          <w:szCs w:val="24"/>
+        </w:rPr>
+      </w:pPr>
+      <w:r>
+        <w:rPr>
+          <w:rFonts w:ascii="Californian FB" w:hAnsi="Californian FB"/>
+          <w:b/>
+          <w:bCs/>
+          <w:sz w:val="24"/>
+          <w:szCs w:val="24"/>
+        </w:rPr>
+        <w:t>Servidor</w:t>
+      </w:r>
+    </w:p>
+    <w:p>
+      <w:pPr>
+        <w:pStyle w:val="PargrafodaLista"/>
+        <w:ind w:left="1224"/>
+        <w:rPr>
+          <w:rFonts w:ascii="Californian FB" w:hAnsi="Californian FB"/>
+          <w:b/>
+          <w:bCs/>
+          <w:sz w:val="24"/>
+          <w:szCs w:val="24"/>
+        </w:rPr>
+      </w:pPr>
+    </w:p>
+    <w:p>
+      <w:pPr>
+        <w:pStyle w:val="PargrafodaLista"/>
+        <w:ind w:left="1224"/>
+        <w:rPr>
+          <w:rFonts w:ascii="Californian FB" w:hAnsi="Californian FB"/>
+          <w:b/>
+          <w:bCs/>
+          <w:sz w:val="24"/>
+          <w:szCs w:val="24"/>
+        </w:rPr>
+      </w:pPr>
+      <w:r>
+        <w:rPr>
+          <w:rFonts w:ascii="Californian FB" w:hAnsi="Californian FB"/>
+          <w:b/>
+          <w:bCs/>
+          <w:sz w:val="24"/>
+          <w:szCs w:val="24"/>
+        </w:rPr>
+        <w:t>O servidor abre porta de conexão para clientes na porta 1010 e aguarda o cliente solicitar alguma coisa.</w:t>
+      </w:r>
+    </w:p>
+    <w:p>
+      <w:pPr>
+        <w:pStyle w:val="PargrafodaLista"/>
+        <w:ind w:left="1224"/>
+        <w:rPr>
+          <w:rFonts w:ascii="Californian FB" w:hAnsi="Californian FB"/>
+          <w:b/>
+          <w:bCs/>
+          <w:sz w:val="24"/>
+          <w:szCs w:val="24"/>
+        </w:rPr>
+      </w:pPr>
+    </w:p>
+    <w:p>
+      <w:pPr>
+        <w:pStyle w:val="PargrafodaLista"/>
+        <w:ind w:left="792"/>
+        <w:rPr>
+          <w:rFonts w:ascii="Californian FB" w:hAnsi="Californian FB"/>
+          <w:b/>
+          <w:bCs/>
+          <w:sz w:val="24"/>
+          <w:szCs w:val="24"/>
+        </w:rPr>
+      </w:pPr>
+      <w:r>
+        <w:rPr>
+          <w:rFonts w:ascii="Californian FB" w:hAnsi="Californian FB"/>
+          <w:b/>
+          <w:bCs/>
+          <w:sz w:val="24"/>
+          <w:szCs w:val="24"/>
+        </w:rPr>
+        <w:t>O protocolo é o seguinte:</w:t>
+      </w:r>
+    </w:p>
+    <w:p>
+      <w:pPr>
+        <w:pStyle w:val="PargrafodaLista"/>
+        <w:ind w:left="792"/>
+        <w:rPr>
+          <w:rFonts w:ascii="Californian FB" w:hAnsi="Californian FB"/>
+          <w:b/>
+          <w:bCs/>
+          <w:sz w:val="24"/>
+          <w:szCs w:val="24"/>
+        </w:rPr>
+      </w:pPr>
+    </w:p>
+    <w:tbl>
+      <w:tblPr>
+        <w:tblStyle w:val="Tabelacomgrade"/>
+        <w:tblW w:w="0" w:type="auto"/>
+        <w:tblInd w:w="792" w:type="dxa"/>
+        <w:tblLook w:val="04A0" w:firstRow="1" w:lastRow="0" w:firstColumn="1" w:lastColumn="0" w:noHBand="0" w:noVBand="1"/>
+      </w:tblPr>
+      <w:tblGrid>
+        <w:gridCol w:w="2273"/>
+        <w:gridCol w:w="5429"/>
+      </w:tblGrid>
+      <w:tr>
+        <w:tc>
+          <w:tcPr>
+            <w:tcW w:w="1613" w:type="dxa"/>
+          </w:tcPr>
+          <w:p>
+            <w:pPr>
+              <w:pStyle w:val="PargrafodaLista"/>
+              <w:ind w:left="0"/>
+              <w:rPr>
+                <w:rFonts w:ascii="Californian FB" w:hAnsi="Californian FB"/>
+                <w:b/>
+                <w:bCs/>
+                <w:sz w:val="24"/>
+                <w:szCs w:val="24"/>
+              </w:rPr>
+            </w:pPr>
+            <w:proofErr w:type="spellStart"/>
+            <w:r>
+              <w:rPr>
+                <w:rFonts w:ascii="Californian FB" w:hAnsi="Californian FB"/>
+                <w:b/>
+                <w:bCs/>
+                <w:sz w:val="24"/>
+                <w:szCs w:val="24"/>
+              </w:rPr>
+              <w:t>MensagemRecebida</w:t>
+            </w:r>
+            <w:proofErr w:type="spellEnd"/>
+          </w:p>
+        </w:tc>
+        <w:tc>
+          <w:tcPr>
+            <w:tcW w:w="6089" w:type="dxa"/>
+          </w:tcPr>
+          <w:p>
+            <w:pPr>
+              <w:pStyle w:val="PargrafodaLista"/>
+              <w:ind w:left="0"/>
+              <w:rPr>
+                <w:rFonts w:ascii="Californian FB" w:hAnsi="Californian FB"/>
+                <w:b/>
+                <w:bCs/>
+                <w:sz w:val="24"/>
+                <w:szCs w:val="24"/>
+              </w:rPr>
+            </w:pPr>
+            <w:r>
+              <w:rPr>
+                <w:rFonts w:ascii="Californian FB" w:hAnsi="Californian FB"/>
+                <w:b/>
+                <w:bCs/>
+                <w:sz w:val="24"/>
+                <w:szCs w:val="24"/>
+              </w:rPr>
+              <w:t>Comando</w:t>
+            </w:r>
+          </w:p>
+        </w:tc>
+      </w:tr>
+      <w:tr>
+        <w:tc>
+          <w:tcPr>
+            <w:tcW w:w="1613" w:type="dxa"/>
+          </w:tcPr>
+          <w:p>
+            <w:pPr>
+              <w:pStyle w:val="PargrafodaLista"/>
+              <w:ind w:left="0"/>
+              <w:rPr>
+                <w:rFonts w:ascii="Californian FB" w:hAnsi="Californian FB"/>
+                <w:b/>
+                <w:bCs/>
+                <w:sz w:val="24"/>
+                <w:szCs w:val="24"/>
+              </w:rPr>
+            </w:pPr>
+            <w:r>
+              <w:rPr>
+                <w:rFonts w:ascii="Californian FB" w:hAnsi="Californian FB"/>
+                <w:b/>
+                <w:bCs/>
+                <w:sz w:val="24"/>
+                <w:szCs w:val="24"/>
+              </w:rPr>
+              <w:t>1</w:t>
+            </w:r>
+          </w:p>
+        </w:tc>
+        <w:tc>
+          <w:tcPr>
+            <w:tcW w:w="6089" w:type="dxa"/>
+          </w:tcPr>
+          <w:p>
+            <w:pPr>
+              <w:pStyle w:val="PargrafodaLista"/>
+              <w:ind w:left="0"/>
+              <w:rPr>
+                <w:rFonts w:ascii="Californian FB" w:hAnsi="Californian FB"/>
+                <w:b/>
+                <w:bCs/>
+                <w:sz w:val="24"/>
+                <w:szCs w:val="24"/>
+              </w:rPr>
+            </w:pPr>
+            <w:r>
+              <w:rPr>
+                <w:rFonts w:ascii="Californian FB" w:hAnsi="Californian FB"/>
+                <w:b/>
+                <w:bCs/>
+                <w:sz w:val="24"/>
+                <w:szCs w:val="24"/>
+              </w:rPr>
+              <w:t>Solicitação de l</w:t>
+            </w:r>
+            <w:r>
+              <w:rPr>
+                <w:rFonts w:ascii="Californian FB" w:hAnsi="Californian FB"/>
+                <w:b/>
+                <w:bCs/>
+                <w:sz w:val="24"/>
+                <w:szCs w:val="24"/>
+              </w:rPr>
+              <w:t>ogin de ADM ou vendedor.</w:t>
+            </w:r>
+          </w:p>
+        </w:tc>
+      </w:tr>
+      <w:tr>
+        <w:tc>
+          <w:tcPr>
+            <w:tcW w:w="1613" w:type="dxa"/>
+          </w:tcPr>
+          <w:p>
+            <w:pPr>
+              <w:pStyle w:val="PargrafodaLista"/>
+              <w:ind w:left="0"/>
+              <w:rPr>
+                <w:rFonts w:ascii="Californian FB" w:hAnsi="Californian FB"/>
+                <w:b/>
+                <w:bCs/>
+                <w:sz w:val="24"/>
+                <w:szCs w:val="24"/>
+              </w:rPr>
+            </w:pPr>
+            <w:r>
+              <w:rPr>
+                <w:rFonts w:ascii="Californian FB" w:hAnsi="Californian FB"/>
+                <w:b/>
+                <w:bCs/>
+                <w:sz w:val="24"/>
+                <w:szCs w:val="24"/>
+              </w:rPr>
+              <w:t>2</w:t>
+            </w:r>
+          </w:p>
+        </w:tc>
+        <w:tc>
+          <w:tcPr>
+            <w:tcW w:w="6089" w:type="dxa"/>
+          </w:tcPr>
+          <w:p>
+            <w:pPr>
+              <w:pStyle w:val="PargrafodaLista"/>
+              <w:ind w:left="0"/>
+              <w:rPr>
+                <w:rFonts w:ascii="Californian FB" w:hAnsi="Californian FB"/>
+                <w:b/>
+                <w:bCs/>
+                <w:sz w:val="24"/>
+                <w:szCs w:val="24"/>
+              </w:rPr>
+            </w:pPr>
+            <w:r>
+              <w:rPr>
+                <w:rFonts w:ascii="Californian FB" w:hAnsi="Californian FB"/>
+                <w:b/>
+                <w:bCs/>
+                <w:sz w:val="24"/>
+                <w:szCs w:val="24"/>
+              </w:rPr>
+              <w:t xml:space="preserve"> Solicitação de cadastro de máquina</w:t>
+            </w:r>
+          </w:p>
+        </w:tc>
+      </w:tr>
+      <w:tr>
+        <w:tc>
+          <w:tcPr>
+            <w:tcW w:w="1613" w:type="dxa"/>
+          </w:tcPr>
+          <w:p>
+            <w:pPr>
+              <w:pStyle w:val="PargrafodaLista"/>
+              <w:ind w:left="0"/>
+              <w:rPr>
+                <w:rFonts w:ascii="Californian FB" w:hAnsi="Californian FB"/>
+                <w:b/>
+                <w:bCs/>
+                <w:sz w:val="24"/>
+                <w:szCs w:val="24"/>
+              </w:rPr>
+            </w:pPr>
+            <w:r>
+              <w:rPr>
+                <w:rFonts w:ascii="Californian FB" w:hAnsi="Californian FB"/>
+                <w:b/>
+                <w:bCs/>
+                <w:sz w:val="24"/>
+                <w:szCs w:val="24"/>
+              </w:rPr>
+              <w:t>3</w:t>
+            </w:r>
+          </w:p>
+        </w:tc>
+        <w:tc>
+          <w:tcPr>
+            <w:tcW w:w="6089" w:type="dxa"/>
+          </w:tcPr>
+          <w:p>
+            <w:pPr>
+              <w:pStyle w:val="PargrafodaLista"/>
+              <w:ind w:left="0"/>
+              <w:rPr>
+                <w:rFonts w:ascii="Californian FB" w:hAnsi="Californian FB"/>
+                <w:b/>
+                <w:bCs/>
+                <w:sz w:val="24"/>
+                <w:szCs w:val="24"/>
+              </w:rPr>
+            </w:pPr>
+            <w:r>
+              <w:rPr>
+                <w:rFonts w:ascii="Californian FB" w:hAnsi="Californian FB"/>
+                <w:b/>
+                <w:bCs/>
+                <w:sz w:val="24"/>
+                <w:szCs w:val="24"/>
+              </w:rPr>
+              <w:t>Cadastro de concurso</w:t>
+            </w:r>
+          </w:p>
+        </w:tc>
+      </w:tr>
+    </w:tbl>
+    <w:p>
+      <w:pPr>
+        <w:pStyle w:val="PargrafodaLista"/>
+        <w:ind w:left="1224"/>
+        <w:rPr>
+          <w:rFonts w:ascii="Californian FB" w:hAnsi="Californian FB"/>
+          <w:b/>
+          <w:bCs/>
+          <w:sz w:val="24"/>
+          <w:szCs w:val="24"/>
+        </w:rPr>
+      </w:pPr>
+    </w:p>
+    <w:p>
+      <w:pPr>
+        <w:rPr>
+          <w:rFonts w:cstheme="minorHAnsi"/>
+          <w:sz w:val="24"/>
+          <w:szCs w:val="24"/>
+        </w:rPr>
+      </w:pPr>
     </w:p>
     <w:sectPr>
       <w:pgSz w:w="11906" w:h="16838"/>
@@ -179,6 +1428,92 @@
 <file path=word/numbering.xml><?xml version="1.0" encoding="utf-8"?>
 <w:numbering xmlns:wpc="http://schemas.microsoft.com/office/word/2010/wordprocessingCanvas" xmlns:cx="http://schemas.microsoft.com/office/drawing/2014/chartex" xmlns:cx1="http://schemas.microsoft.com/office/drawing/2015/9/8/chartex" xmlns:cx2="http://schemas.microsoft.com/office/drawing/2015/10/21/chartex" xmlns:cx3="http://schemas.microsoft.com/office/drawing/2016/5/9/chartex" xmlns:cx4="http://schemas.microsoft.com/office/drawing/2016/5/10/chartex" xmlns:cx5="http://schemas.microsoft.com/office/drawing/2016/5/11/chartex" xmlns:cx6="http://schemas.microsoft.com/office/drawing/2016/5/12/chartex" xmlns:cx7="http://schemas.microsoft.com/office/drawing/2016/5/13/chartex" xmlns:cx8="http://schemas.microsoft.com/office/drawing/2016/5/14/chartex" xmlns:mc="http://schemas.openxmlformats.org/markup-compatibility/2006" xmlns:aink="http://schemas.microsoft.com/office/drawing/2016/ink" xmlns:am3d="http://schemas.microsoft.com/office/drawing/2017/model3d" xmlns:o="urn:schemas-microsoft-com:office:office" xmlns:r="http://schemas.openxmlformats.org/officeDocument/2006/relationships" xmlns:m="http://schemas.openxmlformats.org/officeDocument/2006/math" xmlns:v="urn:schemas-microsoft-com:vml" xmlns:wp14="http://schemas.microsoft.com/office/word/2010/wordprocessingDrawing" xmlns:wp="http://schemas.openxmlformats.org/drawingml/2006/wordprocessingDrawing" xmlns:w10="urn:schemas-microsoft-com:office:word" xmlns:w="http://schemas.openxmlformats.org/wordprocessingml/2006/main" xmlns:w14="http://schemas.microsoft.com/office/word/2010/wordml" xmlns:w15="http://schemas.microsoft.com/office/word/2012/wordml" xmlns:w16cid="http://schemas.microsoft.com/office/word/2016/wordml/cid" xmlns:w16se="http://schemas.microsoft.com/office/word/2015/wordml/symex" xmlns:wpg="http://schemas.microsoft.com/office/word/2010/wordprocessingGroup" xmlns:wpi="http://schemas.microsoft.com/office/word/2010/wordprocessingInk" xmlns:wne="http://schemas.microsoft.com/office/word/2006/wordml" xmlns:wps="http://schemas.microsoft.com/office/word/2010/wordprocessingShape" mc:Ignorable="w14 w15 w16se w16cid wp14">
   <w:abstractNum w:abstractNumId="0" w15:restartNumberingAfterBreak="0">
+    <w:nsid w:val="18313475"/>
+    <w:multiLevelType w:val="multilevel"/>
+    <w:tmpl w:val="0416001F"/>
+    <w:lvl w:ilvl="0">
+      <w:start w:val="1"/>
+      <w:numFmt w:val="decimal"/>
+      <w:lvlText w:val="%1."/>
+      <w:lvlJc w:val="left"/>
+      <w:pPr>
+        <w:ind w:left="360" w:hanging="360"/>
+      </w:pPr>
+    </w:lvl>
+    <w:lvl w:ilvl="1">
+      <w:start w:val="1"/>
+      <w:numFmt w:val="decimal"/>
+      <w:lvlText w:val="%1.%2."/>
+      <w:lvlJc w:val="left"/>
+      <w:pPr>
+        <w:ind w:left="792" w:hanging="432"/>
+      </w:pPr>
+    </w:lvl>
+    <w:lvl w:ilvl="2">
+      <w:start w:val="1"/>
+      <w:numFmt w:val="decimal"/>
+      <w:lvlText w:val="%1.%2.%3."/>
+      <w:lvlJc w:val="left"/>
+      <w:pPr>
+        <w:ind w:left="1224" w:hanging="504"/>
+      </w:pPr>
+    </w:lvl>
+    <w:lvl w:ilvl="3">
+      <w:start w:val="1"/>
+      <w:numFmt w:val="decimal"/>
+      <w:lvlText w:val="%1.%2.%3.%4."/>
+      <w:lvlJc w:val="left"/>
+      <w:pPr>
+        <w:ind w:left="1728" w:hanging="648"/>
+      </w:pPr>
+    </w:lvl>
+    <w:lvl w:ilvl="4">
+      <w:start w:val="1"/>
+      <w:numFmt w:val="decimal"/>
+      <w:lvlText w:val="%1.%2.%3.%4.%5."/>
+      <w:lvlJc w:val="left"/>
+      <w:pPr>
+        <w:ind w:left="2232" w:hanging="792"/>
+      </w:pPr>
+    </w:lvl>
+    <w:lvl w:ilvl="5">
+      <w:start w:val="1"/>
+      <w:numFmt w:val="decimal"/>
+      <w:lvlText w:val="%1.%2.%3.%4.%5.%6."/>
+      <w:lvlJc w:val="left"/>
+      <w:pPr>
+        <w:ind w:left="2736" w:hanging="936"/>
+      </w:pPr>
+    </w:lvl>
+    <w:lvl w:ilvl="6">
+      <w:start w:val="1"/>
+      <w:numFmt w:val="decimal"/>
+      <w:lvlText w:val="%1.%2.%3.%4.%5.%6.%7."/>
+      <w:lvlJc w:val="left"/>
+      <w:pPr>
+        <w:ind w:left="3240" w:hanging="1080"/>
+      </w:pPr>
+    </w:lvl>
+    <w:lvl w:ilvl="7">
+      <w:start w:val="1"/>
+      <w:numFmt w:val="decimal"/>
+      <w:lvlText w:val="%1.%2.%3.%4.%5.%6.%7.%8."/>
+      <w:lvlJc w:val="left"/>
+      <w:pPr>
+        <w:ind w:left="3744" w:hanging="1224"/>
+      </w:pPr>
+    </w:lvl>
+    <w:lvl w:ilvl="8">
+      <w:start w:val="1"/>
+      <w:numFmt w:val="decimal"/>
+      <w:lvlText w:val="%1.%2.%3.%4.%5.%6.%7.%8.%9."/>
+      <w:lvlJc w:val="left"/>
+      <w:pPr>
+        <w:ind w:left="4320" w:hanging="1440"/>
+      </w:pPr>
+    </w:lvl>
+  </w:abstractNum>
+  <w:abstractNum w:abstractNumId="1" w15:restartNumberingAfterBreak="0">
     <w:nsid w:val="6D2315E6"/>
     <w:multiLevelType w:val="multilevel"/>
     <w:tmpl w:val="0416001F"/>
@@ -265,6 +1600,9 @@
     </w:lvl>
   </w:abstractNum>
   <w:num w:numId="1">
+    <w:abstractNumId w:val="1"/>
+  </w:num>
+  <w:num w:numId="2">
     <w:abstractNumId w:val="0"/>
   </w:num>
 </w:numbering>
@@ -393,6 +1731,7 @@
     <w:lsdException w:name="HTML Sample" w:semiHidden="1" w:unhideWhenUsed="1"/>
     <w:lsdException w:name="HTML Typewriter" w:semiHidden="1" w:unhideWhenUsed="1"/>
     <w:lsdException w:name="HTML Variable" w:semiHidden="1" w:unhideWhenUsed="1"/>
+    <w:lsdException w:name="Normal Table" w:semiHidden="1" w:unhideWhenUsed="1"/>
     <w:lsdException w:name="annotation subject" w:semiHidden="1" w:unhideWhenUsed="1"/>
     <w:lsdException w:name="No List" w:semiHidden="1" w:unhideWhenUsed="1"/>
     <w:lsdException w:name="Outline List 1" w:semiHidden="1" w:unhideWhenUsed="1"/>
@@ -439,8 +1778,10 @@
     <w:lsdException w:name="Table Subtle 2" w:semiHidden="1" w:unhideWhenUsed="1"/>
     <w:lsdException w:name="Table Web 1" w:semiHidden="1" w:unhideWhenUsed="1"/>
     <w:lsdException w:name="Table Web 2" w:semiHidden="1" w:unhideWhenUsed="1"/>
+    <w:lsdException w:name="Table Web 3" w:semiHidden="1" w:unhideWhenUsed="1"/>
     <w:lsdException w:name="Balloon Text" w:semiHidden="1" w:unhideWhenUsed="1"/>
     <w:lsdException w:name="Table Grid" w:uiPriority="39"/>
+    <w:lsdException w:name="Table Theme" w:semiHidden="1" w:unhideWhenUsed="1"/>
     <w:lsdException w:name="Placeholder Text" w:semiHidden="1"/>
     <w:lsdException w:name="No Spacing" w:uiPriority="1" w:qFormat="1"/>
     <w:lsdException w:name="Light Shading" w:uiPriority="60"/>
@@ -703,6 +2044,25 @@
       <w:ind w:left="720"/>
       <w:contextualSpacing/>
     </w:pPr>
+  </w:style>
+  <w:style w:type="table" w:styleId="Tabelacomgrade">
+    <w:name w:val="Table Grid"/>
+    <w:basedOn w:val="Tabelanormal"/>
+    <w:uiPriority w:val="39"/>
+    <w:rsid w:val="00C07D10"/>
+    <w:pPr>
+      <w:spacing w:after="0" w:line="240" w:lineRule="auto"/>
+    </w:pPr>
+    <w:tblPr>
+      <w:tblBorders>
+        <w:top w:val="single" w:sz="4" w:space="0" w:color="auto"/>
+        <w:left w:val="single" w:sz="4" w:space="0" w:color="auto"/>
+        <w:bottom w:val="single" w:sz="4" w:space="0" w:color="auto"/>
+        <w:right w:val="single" w:sz="4" w:space="0" w:color="auto"/>
+        <w:insideH w:val="single" w:sz="4" w:space="0" w:color="auto"/>
+        <w:insideV w:val="single" w:sz="4" w:space="0" w:color="auto"/>
+      </w:tblBorders>
+    </w:tblPr>
   </w:style>
 </w:styles>
 </file>

</xml_diff>